<commit_message>
Add the word file containing figures only in chapter 1 to separate the figures from document.
</commit_message>
<xml_diff>
--- a/ch1figs.docx
+++ b/ch1figs.docx
@@ -7,7 +7,7 @@
         <w:pStyle w:val="a3"/>
         <w:jc w:val="center"/>
         <w:rPr>
-          <w:rFonts w:ascii="Menlo Regular" w:hAnsi="Menlo Regular" w:cs="Menlo Regular" w:hint="eastAsia"/>
+          <w:rFonts w:ascii="Menlo Regular" w:hAnsi="Menlo Regular" w:cs="Menlo Regular"/>
         </w:rPr>
       </w:pPr>
       <w:r>
@@ -3804,7 +3804,7 @@
       <w:pPr>
         <w:pStyle w:val="a3"/>
         <w:rPr>
-          <w:rFonts w:ascii="Menlo Regular" w:hAnsi="Menlo Regular" w:cs="Menlo Regular" w:hint="eastAsia"/>
+          <w:rFonts w:ascii="Menlo Regular" w:hAnsi="Menlo Regular" w:cs="Menlo Regular"/>
         </w:rPr>
       </w:pPr>
     </w:p>
@@ -3813,7 +3813,7 @@
         <w:pStyle w:val="a3"/>
         <w:jc w:val="center"/>
         <w:rPr>
-          <w:rFonts w:ascii="Menlo Regular" w:hAnsi="Menlo Regular" w:cs="Menlo Regular" w:hint="eastAsia"/>
+          <w:rFonts w:ascii="Menlo Regular" w:hAnsi="Menlo Regular" w:cs="Menlo Regular"/>
         </w:rPr>
       </w:pPr>
       <w:r>
@@ -4665,7 +4665,7 @@
       <w:pPr>
         <w:pStyle w:val="a3"/>
         <w:rPr>
-          <w:rFonts w:ascii="Menlo Regular" w:hAnsi="Menlo Regular" w:cs="Menlo Regular" w:hint="eastAsia"/>
+          <w:rFonts w:ascii="Menlo Regular" w:hAnsi="Menlo Regular" w:cs="Menlo Regular"/>
         </w:rPr>
       </w:pPr>
     </w:p>
@@ -4674,7 +4674,7 @@
         <w:pStyle w:val="a3"/>
         <w:jc w:val="center"/>
         <w:rPr>
-          <w:rFonts w:ascii="Menlo Regular" w:hAnsi="Menlo Regular" w:cs="Menlo Regular" w:hint="eastAsia"/>
+          <w:rFonts w:ascii="Menlo Regular" w:hAnsi="Menlo Regular" w:cs="Menlo Regular"/>
         </w:rPr>
       </w:pPr>
       <w:r>
@@ -5227,7 +5227,7 @@
                             <w:pPr>
                               <w:jc w:val="center"/>
                               <w:rPr>
-                                <w:rFonts w:ascii="ヒラギノ明朝 Pro W3" w:eastAsia="ヒラギノ明朝 Pro W3" w:hAnsi="ヒラギノ明朝 Pro W3" w:cs="Menlo Regular" w:hint="eastAsia"/>
+                                <w:rFonts w:ascii="ヒラギノ明朝 Pro W3" w:eastAsia="ヒラギノ明朝 Pro W3" w:hAnsi="ヒラギノ明朝 Pro W3" w:cs="Menlo Regular"/>
                               </w:rPr>
                             </w:pPr>
                             <w:r>
@@ -5814,7 +5814,7 @@
         <w:pStyle w:val="a3"/>
         <w:jc w:val="center"/>
         <w:rPr>
-          <w:rFonts w:ascii="Menlo Regular" w:hAnsi="Menlo Regular" w:cs="Menlo Regular" w:hint="eastAsia"/>
+          <w:rFonts w:ascii="Menlo Regular" w:hAnsi="Menlo Regular" w:cs="Menlo Regular"/>
         </w:rPr>
       </w:pPr>
       <w:r>
@@ -6313,7 +6313,7 @@
       <w:pPr>
         <w:pStyle w:val="a3"/>
         <w:rPr>
-          <w:rFonts w:ascii="Menlo Regular" w:hAnsi="Menlo Regular" w:cs="Menlo Regular" w:hint="eastAsia"/>
+          <w:rFonts w:ascii="Menlo Regular" w:hAnsi="Menlo Regular" w:cs="Menlo Regular"/>
         </w:rPr>
       </w:pPr>
     </w:p>
@@ -6384,7 +6384,13 @@
                               <w:rPr>
                                 <w:rFonts w:ascii="Menlo Regular" w:hAnsi="Menlo Regular" w:cs="Menlo Regular"/>
                               </w:rPr>
-                              <w:t xml:space="preserve">;; Den  = </w:t>
+                              <w:t>;</w:t>
+                            </w:r>
+                            <w:r>
+                              <w:rPr>
+                                <w:rFonts w:ascii="Menlo Regular" w:hAnsi="Menlo Regular" w:cs="Menlo Regular"/>
+                              </w:rPr>
+                              <w:t xml:space="preserve">; Den  = </w:t>
                             </w:r>
                             <w:proofErr w:type="spellStart"/>
                             <w:r>
@@ -6398,7 +6404,19 @@
                               <w:rPr>
                                 <w:rFonts w:ascii="Menlo Regular" w:hAnsi="Menlo Regular" w:cs="Menlo Regular"/>
                               </w:rPr>
-                              <w:t xml:space="preserve"> -&gt; Val</w:t>
+                              <w:t xml:space="preserve"> </w:t>
+                            </w:r>
+                            <w:r>
+                              <w:rPr>
+                                <w:rFonts w:ascii="Menlo Regular" w:hAnsi="Menlo Regular" w:cs="Menlo Regular" w:hint="eastAsia"/>
+                              </w:rPr>
+                              <w:t>→</w:t>
+                            </w:r>
+                            <w:r>
+                              <w:rPr>
+                                <w:rFonts w:ascii="Menlo Regular" w:hAnsi="Menlo Regular" w:cs="Menlo Regular"/>
+                              </w:rPr>
+                              <w:t xml:space="preserve"> Val</w:t>
                             </w:r>
                           </w:p>
                           <w:p>
@@ -6426,7 +6444,19 @@
                               <w:rPr>
                                 <w:rFonts w:ascii="Menlo Regular" w:hAnsi="Menlo Regular" w:cs="Menlo Regular"/>
                               </w:rPr>
-                              <w:t xml:space="preserve"> = Val -&gt; Val</w:t>
+                              <w:t xml:space="preserve"> = Val </w:t>
+                            </w:r>
+                            <w:r>
+                              <w:rPr>
+                                <w:rFonts w:ascii="Menlo Regular" w:hAnsi="Menlo Regular" w:cs="Menlo Regular" w:hint="eastAsia"/>
+                              </w:rPr>
+                              <w:t>→</w:t>
+                            </w:r>
+                            <w:r>
+                              <w:rPr>
+                                <w:rFonts w:ascii="Menlo Regular" w:hAnsi="Menlo Regular" w:cs="Menlo Regular"/>
+                              </w:rPr>
+                              <w:t xml:space="preserve"> Val</w:t>
                             </w:r>
                           </w:p>
                           <w:p>
@@ -7101,7 +7131,11 @@
           </mc:Choice>
           <mc:Fallback>
             <w:pict>
-              <v:shape id="テキスト 15" o:spid="_x0000_s1030" type="#_x0000_t202" style="width:297.15pt;height:394.3pt;visibility:visible;mso-wrap-style:square;mso-left-percent:-10001;mso-top-percent:-10001;mso-position-horizontal:absolute;mso-position-horizontal-relative:char;mso-position-vertical:absolute;mso-position-vertical-relative:line;mso-left-percent:-10001;mso-top-percent:-10001;v-text-anchor:top" o:gfxdata="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" fillcolor="white [3201]" strokecolor="black [3200]" strokeweight="2pt">
+              <v:shapetype id="_x0000_t202" coordsize="21600,21600" o:spt="202" path="m0,0l0,21600,21600,21600,21600,0xe">
+                <v:stroke joinstyle="miter"/>
+                <v:path gradientshapeok="t" o:connecttype="rect"/>
+              </v:shapetype>
+              <v:shape id="テキスト 15" o:spid="_x0000_s1030" type="#_x0000_t202" style="width:297.15pt;height:394.3pt;visibility:visible;mso-wrap-style:square;mso-left-percent:-10001;mso-top-percent:-10001;mso-position-horizontal:absolute;mso-position-horizontal-relative:char;mso-position-vertical:absolute;mso-position-vertical-relative:line;mso-left-percent:-10001;mso-top-percent:-10001;v-text-anchor:top" o:gfxdata="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" fillcolor="white [3201]" strokecolor="black [3200]" strokeweight="2pt">
                 <v:textbox>
                   <w:txbxContent>
                     <w:p>
@@ -7115,7 +7149,13 @@
                         <w:rPr>
                           <w:rFonts w:ascii="Menlo Regular" w:hAnsi="Menlo Regular" w:cs="Menlo Regular"/>
                         </w:rPr>
-                        <w:t xml:space="preserve">;; Den  = </w:t>
+                        <w:t>;</w:t>
+                      </w:r>
+                      <w:r>
+                        <w:rPr>
+                          <w:rFonts w:ascii="Menlo Regular" w:hAnsi="Menlo Regular" w:cs="Menlo Regular"/>
+                        </w:rPr>
+                        <w:t xml:space="preserve">; Den  = </w:t>
                       </w:r>
                       <w:proofErr w:type="spellStart"/>
                       <w:r>
@@ -7129,7 +7169,19 @@
                         <w:rPr>
                           <w:rFonts w:ascii="Menlo Regular" w:hAnsi="Menlo Regular" w:cs="Menlo Regular"/>
                         </w:rPr>
-                        <w:t xml:space="preserve"> -&gt; Val</w:t>
+                        <w:t xml:space="preserve"> </w:t>
+                      </w:r>
+                      <w:r>
+                        <w:rPr>
+                          <w:rFonts w:ascii="Menlo Regular" w:hAnsi="Menlo Regular" w:cs="Menlo Regular" w:hint="eastAsia"/>
+                        </w:rPr>
+                        <w:t>→</w:t>
+                      </w:r>
+                      <w:r>
+                        <w:rPr>
+                          <w:rFonts w:ascii="Menlo Regular" w:hAnsi="Menlo Regular" w:cs="Menlo Regular"/>
+                        </w:rPr>
+                        <w:t xml:space="preserve"> Val</w:t>
                       </w:r>
                     </w:p>
                     <w:p>
@@ -7157,7 +7209,19 @@
                         <w:rPr>
                           <w:rFonts w:ascii="Menlo Regular" w:hAnsi="Menlo Regular" w:cs="Menlo Regular"/>
                         </w:rPr>
-                        <w:t xml:space="preserve"> = Val -&gt; Val</w:t>
+                        <w:t xml:space="preserve"> = Val </w:t>
+                      </w:r>
+                      <w:r>
+                        <w:rPr>
+                          <w:rFonts w:ascii="Menlo Regular" w:hAnsi="Menlo Regular" w:cs="Menlo Regular" w:hint="eastAsia"/>
+                        </w:rPr>
+                        <w:t>→</w:t>
+                      </w:r>
+                      <w:r>
+                        <w:rPr>
+                          <w:rFonts w:ascii="Menlo Regular" w:hAnsi="Menlo Regular" w:cs="Menlo Regular"/>
+                        </w:rPr>
+                        <w:t xml:space="preserve"> Val</w:t>
                       </w:r>
                     </w:p>
                     <w:p>
@@ -8508,14 +8572,14 @@
                           <w:p>
                             <w:pPr>
                               <w:rPr>
-                                <w:rFonts w:ascii="Menlo Regular" w:hAnsi="Menlo Regular" w:cs="Menlo Regular" w:hint="eastAsia"/>
-                              </w:rPr>
-                            </w:pPr>
-                          </w:p>
-                          <w:p>
-                            <w:pPr>
-                              <w:rPr>
-                                <w:rFonts w:ascii="Menlo Regular" w:hAnsi="Menlo Regular" w:cs="Menlo Regular" w:hint="eastAsia"/>
+                                <w:rFonts w:ascii="Menlo Regular" w:hAnsi="Menlo Regular" w:cs="Menlo Regular"/>
+                              </w:rPr>
+                            </w:pPr>
+                          </w:p>
+                          <w:p>
+                            <w:pPr>
+                              <w:rPr>
+                                <w:rFonts w:ascii="Menlo Regular" w:hAnsi="Menlo Regular" w:cs="Menlo Regular"/>
                               </w:rPr>
                             </w:pPr>
                           </w:p>
@@ -10215,14 +10279,14 @@
                           <w:p>
                             <w:pPr>
                               <w:rPr>
-                                <w:rFonts w:ascii="Menlo Regular" w:hAnsi="Menlo Regular" w:cs="Menlo Regular" w:hint="eastAsia"/>
-                              </w:rPr>
-                            </w:pPr>
-                          </w:p>
-                          <w:p>
-                            <w:pPr>
-                              <w:rPr>
-                                <w:rFonts w:ascii="Menlo Regular" w:hAnsi="Menlo Regular" w:cs="Menlo Regular" w:hint="eastAsia"/>
+                                <w:rFonts w:ascii="Menlo Regular" w:hAnsi="Menlo Regular" w:cs="Menlo Regular"/>
+                              </w:rPr>
+                            </w:pPr>
+                          </w:p>
+                          <w:p>
+                            <w:pPr>
+                              <w:rPr>
+                                <w:rFonts w:ascii="Menlo Regular" w:hAnsi="Menlo Regular" w:cs="Menlo Regular"/>
                               </w:rPr>
                             </w:pPr>
                           </w:p>
@@ -11259,7 +11323,7 @@
       <w:pPr>
         <w:pStyle w:val="a3"/>
         <w:rPr>
-          <w:rFonts w:ascii="Menlo Regular" w:hAnsi="Menlo Regular" w:cs="Menlo Regular" w:hint="eastAsia"/>
+          <w:rFonts w:ascii="Menlo Regular" w:hAnsi="Menlo Regular" w:cs="Menlo Regular"/>
         </w:rPr>
       </w:pPr>
     </w:p>
@@ -11267,7 +11331,7 @@
       <w:pPr>
         <w:pStyle w:val="a3"/>
         <w:rPr>
-          <w:rFonts w:ascii="Menlo Regular" w:hAnsi="Menlo Regular" w:cs="Menlo Regular" w:hint="eastAsia"/>
+          <w:rFonts w:ascii="Menlo Regular" w:hAnsi="Menlo Regular" w:cs="Menlo Regular"/>
         </w:rPr>
       </w:pPr>
     </w:p>
@@ -11276,7 +11340,7 @@
         <w:pStyle w:val="a3"/>
         <w:jc w:val="center"/>
         <w:rPr>
-          <w:rFonts w:ascii="Menlo Regular" w:hAnsi="Menlo Regular" w:cs="Menlo Regular" w:hint="eastAsia"/>
+          <w:rFonts w:ascii="Menlo Regular" w:hAnsi="Menlo Regular" w:cs="Menlo Regular"/>
         </w:rPr>
       </w:pPr>
       <w:r>
@@ -12007,14 +12071,14 @@
                           <w:p>
                             <w:pPr>
                               <w:rPr>
-                                <w:rFonts w:ascii="Menlo Regular" w:hAnsi="Menlo Regular" w:cs="Menlo Regular" w:hint="eastAsia"/>
-                              </w:rPr>
-                            </w:pPr>
-                          </w:p>
-                          <w:p>
-                            <w:pPr>
-                              <w:rPr>
-                                <w:rFonts w:ascii="Menlo Regular" w:hAnsi="Menlo Regular" w:cs="Menlo Regular" w:hint="eastAsia"/>
+                                <w:rFonts w:ascii="Menlo Regular" w:hAnsi="Menlo Regular" w:cs="Menlo Regular"/>
+                              </w:rPr>
+                            </w:pPr>
+                          </w:p>
+                          <w:p>
+                            <w:pPr>
+                              <w:rPr>
+                                <w:rFonts w:ascii="Menlo Regular" w:hAnsi="Menlo Regular" w:cs="Menlo Regular"/>
                               </w:rPr>
                             </w:pPr>
                           </w:p>
@@ -12793,7 +12857,7 @@
       <w:pPr>
         <w:pStyle w:val="a3"/>
         <w:rPr>
-          <w:rFonts w:ascii="Menlo Regular" w:hAnsi="Menlo Regular" w:cs="Menlo Regular" w:hint="eastAsia"/>
+          <w:rFonts w:ascii="Menlo Regular" w:hAnsi="Menlo Regular" w:cs="Menlo Regular"/>
         </w:rPr>
       </w:pPr>
     </w:p>
@@ -14483,7 +14547,7 @@
       <w:pPr>
         <w:pStyle w:val="a3"/>
         <w:rPr>
-          <w:rFonts w:ascii="Menlo Regular" w:hAnsi="Menlo Regular" w:cs="Menlo Regular" w:hint="eastAsia"/>
+          <w:rFonts w:ascii="Menlo Regular" w:hAnsi="Menlo Regular" w:cs="Menlo Regular"/>
         </w:rPr>
       </w:pPr>
     </w:p>
@@ -14491,7 +14555,7 @@
       <w:pPr>
         <w:pStyle w:val="a3"/>
         <w:rPr>
-          <w:rFonts w:ascii="Menlo Regular" w:hAnsi="Menlo Regular" w:cs="Menlo Regular" w:hint="eastAsia"/>
+          <w:rFonts w:ascii="Menlo Regular" w:hAnsi="Menlo Regular" w:cs="Menlo Regular"/>
         </w:rPr>
       </w:pPr>
     </w:p>
@@ -14499,7 +14563,7 @@
       <w:pPr>
         <w:pStyle w:val="a3"/>
         <w:rPr>
-          <w:rFonts w:ascii="Menlo Regular" w:hAnsi="Menlo Regular" w:cs="Menlo Regular" w:hint="eastAsia"/>
+          <w:rFonts w:ascii="Menlo Regular" w:hAnsi="Menlo Regular" w:cs="Menlo Regular"/>
         </w:rPr>
       </w:pPr>
     </w:p>
@@ -14508,7 +14572,7 @@
         <w:pStyle w:val="a3"/>
         <w:jc w:val="center"/>
         <w:rPr>
-          <w:rFonts w:ascii="Menlo Regular" w:hAnsi="Menlo Regular" w:cs="Menlo Regular" w:hint="eastAsia"/>
+          <w:rFonts w:ascii="Menlo Regular" w:hAnsi="Menlo Regular" w:cs="Menlo Regular"/>
         </w:rPr>
       </w:pPr>
     </w:p>
@@ -14517,7 +14581,7 @@
         <w:pStyle w:val="a3"/>
         <w:jc w:val="center"/>
         <w:rPr>
-          <w:rFonts w:ascii="Menlo Regular" w:hAnsi="Menlo Regular" w:cs="Menlo Regular" w:hint="eastAsia"/>
+          <w:rFonts w:ascii="Menlo Regular" w:hAnsi="Menlo Regular" w:cs="Menlo Regular"/>
         </w:rPr>
       </w:pPr>
     </w:p>
@@ -14525,7 +14589,7 @@
       <w:pPr>
         <w:pStyle w:val="a3"/>
         <w:rPr>
-          <w:rFonts w:ascii="Menlo Regular" w:hAnsi="Menlo Regular" w:cs="Menlo Regular" w:hint="eastAsia"/>
+          <w:rFonts w:ascii="Menlo Regular" w:hAnsi="Menlo Regular" w:cs="Menlo Regular"/>
         </w:rPr>
       </w:pPr>
     </w:p>
@@ -14533,7 +14597,7 @@
       <w:pPr>
         <w:pStyle w:val="a3"/>
         <w:rPr>
-          <w:rFonts w:ascii="Menlo Regular" w:hAnsi="Menlo Regular" w:cs="Menlo Regular" w:hint="eastAsia"/>
+          <w:rFonts w:ascii="Menlo Regular" w:hAnsi="Menlo Regular" w:cs="Menlo Regular"/>
         </w:rPr>
       </w:pPr>
     </w:p>
@@ -14541,7 +14605,7 @@
       <w:pPr>
         <w:pStyle w:val="a3"/>
         <w:rPr>
-          <w:rFonts w:ascii="Menlo Regular" w:hAnsi="Menlo Regular" w:cs="Menlo Regular" w:hint="eastAsia"/>
+          <w:rFonts w:ascii="Menlo Regular" w:hAnsi="Menlo Regular" w:cs="Menlo Regular"/>
         </w:rPr>
       </w:pPr>
     </w:p>
@@ -14550,7 +14614,7 @@
         <w:pStyle w:val="a3"/>
         <w:jc w:val="center"/>
         <w:rPr>
-          <w:rFonts w:ascii="Menlo Regular" w:hAnsi="Menlo Regular" w:cs="Menlo Regular" w:hint="eastAsia"/>
+          <w:rFonts w:ascii="Menlo Regular" w:hAnsi="Menlo Regular" w:cs="Menlo Regular"/>
         </w:rPr>
       </w:pPr>
       <w:r>
@@ -15065,7 +15129,7 @@
       <w:pPr>
         <w:pStyle w:val="a3"/>
         <w:rPr>
-          <w:rFonts w:ascii="Menlo Regular" w:hAnsi="Menlo Regular" w:cs="Menlo Regular" w:hint="eastAsia"/>
+          <w:rFonts w:ascii="Menlo Regular" w:hAnsi="Menlo Regular" w:cs="Menlo Regular"/>
         </w:rPr>
       </w:pPr>
     </w:p>
@@ -15144,7 +15208,13 @@
                               <w:rPr>
                                 <w:rFonts w:ascii="Menlo Regular" w:hAnsi="Menlo Regular" w:cs="Menlo Regular"/>
                               </w:rPr>
-                              <w:t xml:space="preserve">;;; S = </w:t>
+                              <w:t>;</w:t>
+                            </w:r>
+                            <w:r>
+                              <w:rPr>
+                                <w:rFonts w:ascii="Menlo Regular" w:hAnsi="Menlo Regular" w:cs="Menlo Regular"/>
+                              </w:rPr>
+                              <w:t xml:space="preserve">;; S = </w:t>
                             </w:r>
                             <w:proofErr w:type="spellStart"/>
                             <w:r>
@@ -15158,7 +15228,19 @@
                               <w:rPr>
                                 <w:rFonts w:ascii="Menlo Regular" w:hAnsi="Menlo Regular" w:cs="Menlo Regular"/>
                               </w:rPr>
-                              <w:t xml:space="preserve"> -&gt; V x </w:t>
+                              <w:t xml:space="preserve"> </w:t>
+                            </w:r>
+                            <w:r>
+                              <w:rPr>
+                                <w:rFonts w:ascii="Menlo Regular" w:hAnsi="Menlo Regular" w:cs="Menlo Regular" w:hint="eastAsia"/>
+                              </w:rPr>
+                              <w:t>→</w:t>
+                            </w:r>
+                            <w:r>
+                              <w:rPr>
+                                <w:rFonts w:ascii="Menlo Regular" w:hAnsi="Menlo Regular" w:cs="Menlo Regular"/>
+                              </w:rPr>
+                              <w:t xml:space="preserve"> V x </w:t>
                             </w:r>
                             <w:proofErr w:type="spellStart"/>
                             <w:r>
@@ -16233,7 +16315,7 @@
                             <w:pPr>
                               <w:jc w:val="center"/>
                               <w:rPr>
-                                <w:rFonts w:ascii="ヒラギノ明朝 Pro W3" w:eastAsia="ヒラギノ明朝 Pro W3" w:hAnsi="ヒラギノ明朝 Pro W3" w:cs="Menlo Regular" w:hint="eastAsia"/>
+                                <w:rFonts w:ascii="ヒラギノ明朝 Pro W3" w:eastAsia="ヒラギノ明朝 Pro W3" w:hAnsi="ヒラギノ明朝 Pro W3" w:cs="Menlo Regular"/>
                               </w:rPr>
                             </w:pPr>
                             <w:r>
@@ -16295,7 +16377,7 @@
           </mc:Choice>
           <mc:Fallback>
             <w:pict>
-              <v:shape id="テキスト 11" o:spid="_x0000_s1037" type="#_x0000_t202" style="width:378.15pt;height:619.95pt;visibility:visible;mso-wrap-style:square;mso-left-percent:-10001;mso-top-percent:-10001;mso-position-horizontal:absolute;mso-position-horizontal-relative:char;mso-position-vertical:absolute;mso-position-vertical-relative:line;mso-left-percent:-10001;mso-top-percent:-10001;v-text-anchor:top" o:gfxdata="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" fillcolor="white [3201]" strokecolor="black [3200]" strokeweight="2pt">
+              <v:shape id="テキスト 11" o:spid="_x0000_s1037" type="#_x0000_t202" style="width:378.15pt;height:619.95pt;visibility:visible;mso-wrap-style:square;mso-left-percent:-10001;mso-top-percent:-10001;mso-position-horizontal:absolute;mso-position-horizontal-relative:char;mso-position-vertical:absolute;mso-position-vertical-relative:line;mso-left-percent:-10001;mso-top-percent:-10001;v-text-anchor:top" o:gfxdata="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" fillcolor="white [3201]" strokecolor="black [3200]" strokeweight="2pt">
                 <v:textbox>
                   <w:txbxContent>
                     <w:p>
@@ -16309,7 +16391,13 @@
                         <w:rPr>
                           <w:rFonts w:ascii="Menlo Regular" w:hAnsi="Menlo Regular" w:cs="Menlo Regular"/>
                         </w:rPr>
-                        <w:t xml:space="preserve">;;; S = </w:t>
+                        <w:t>;</w:t>
+                      </w:r>
+                      <w:r>
+                        <w:rPr>
+                          <w:rFonts w:ascii="Menlo Regular" w:hAnsi="Menlo Regular" w:cs="Menlo Regular"/>
+                        </w:rPr>
+                        <w:t xml:space="preserve">;; S = </w:t>
                       </w:r>
                       <w:proofErr w:type="spellStart"/>
                       <w:r>
@@ -16323,7 +16411,19 @@
                         <w:rPr>
                           <w:rFonts w:ascii="Menlo Regular" w:hAnsi="Menlo Regular" w:cs="Menlo Regular"/>
                         </w:rPr>
-                        <w:t xml:space="preserve"> -&gt; V x </w:t>
+                        <w:t xml:space="preserve"> </w:t>
+                      </w:r>
+                      <w:r>
+                        <w:rPr>
+                          <w:rFonts w:ascii="Menlo Regular" w:hAnsi="Menlo Regular" w:cs="Menlo Regular" w:hint="eastAsia"/>
+                        </w:rPr>
+                        <w:t>→</w:t>
+                      </w:r>
+                      <w:r>
+                        <w:rPr>
+                          <w:rFonts w:ascii="Menlo Regular" w:hAnsi="Menlo Regular" w:cs="Menlo Regular"/>
+                        </w:rPr>
+                        <w:t xml:space="preserve"> V x </w:t>
                       </w:r>
                       <w:proofErr w:type="spellStart"/>
                       <w:r>
@@ -17398,7 +17498,7 @@
                       <w:pPr>
                         <w:jc w:val="center"/>
                         <w:rPr>
-                          <w:rFonts w:ascii="ヒラギノ明朝 Pro W3" w:eastAsia="ヒラギノ明朝 Pro W3" w:hAnsi="ヒラギノ明朝 Pro W3" w:cs="Menlo Regular" w:hint="eastAsia"/>
+                          <w:rFonts w:ascii="ヒラギノ明朝 Pro W3" w:eastAsia="ヒラギノ明朝 Pro W3" w:hAnsi="ヒラギノ明朝 Pro W3" w:cs="Menlo Regular"/>
                         </w:rPr>
                       </w:pPr>
                       <w:r>
@@ -17458,7 +17558,7 @@
         <w:pStyle w:val="a3"/>
         <w:jc w:val="center"/>
         <w:rPr>
-          <w:rFonts w:ascii="Menlo Regular" w:hAnsi="Menlo Regular" w:cs="Menlo Regular" w:hint="eastAsia"/>
+          <w:rFonts w:ascii="Menlo Regular" w:hAnsi="Menlo Regular" w:cs="Menlo Regular"/>
         </w:rPr>
       </w:pPr>
       <w:r>
@@ -17520,7 +17620,13 @@
                               <w:rPr>
                                 <w:rFonts w:ascii="Menlo Regular" w:hAnsi="Menlo Regular" w:cs="Menlo Regular"/>
                               </w:rPr>
-                              <w:t>;;; E</w:t>
+                              <w:t>;</w:t>
+                            </w:r>
+                            <w:r>
+                              <w:rPr>
+                                <w:rFonts w:ascii="Menlo Regular" w:hAnsi="Menlo Regular" w:cs="Menlo Regular"/>
+                              </w:rPr>
+                              <w:t>;; E</w:t>
                             </w:r>
                             <w:r>
                               <w:rPr>
@@ -17541,7 +17647,19 @@
                               <w:rPr>
                                 <w:rFonts w:ascii="Menlo Regular" w:hAnsi="Menlo Regular" w:cs="Menlo Regular"/>
                               </w:rPr>
-                              <w:t xml:space="preserve"> -&gt; S</w:t>
+                              <w:t xml:space="preserve"> </w:t>
+                            </w:r>
+                            <w:r>
+                              <w:rPr>
+                                <w:rFonts w:ascii="Menlo Regular" w:hAnsi="Menlo Regular" w:cs="Menlo Regular" w:hint="eastAsia"/>
+                              </w:rPr>
+                              <w:t>→</w:t>
+                            </w:r>
+                            <w:r>
+                              <w:rPr>
+                                <w:rFonts w:ascii="Menlo Regular" w:hAnsi="Menlo Regular" w:cs="Menlo Regular"/>
+                              </w:rPr>
+                              <w:t xml:space="preserve"> S</w:t>
                             </w:r>
                           </w:p>
                           <w:p>
@@ -17569,7 +17687,19 @@
                               <w:rPr>
                                 <w:rFonts w:ascii="Menlo Regular" w:hAnsi="Menlo Regular" w:cs="Menlo Regular"/>
                               </w:rPr>
-                              <w:t xml:space="preserve"> = V -&gt; S</w:t>
+                              <w:t xml:space="preserve"> = V </w:t>
+                            </w:r>
+                            <w:r>
+                              <w:rPr>
+                                <w:rFonts w:ascii="Menlo Regular" w:hAnsi="Menlo Regular" w:cs="Menlo Regular" w:hint="eastAsia"/>
+                              </w:rPr>
+                              <w:t>→</w:t>
+                            </w:r>
+                            <w:r>
+                              <w:rPr>
+                                <w:rFonts w:ascii="Menlo Regular" w:hAnsi="Menlo Regular" w:cs="Menlo Regular"/>
+                              </w:rPr>
+                              <w:t xml:space="preserve"> S</w:t>
                             </w:r>
                           </w:p>
                           <w:p>
@@ -18711,7 +18841,7 @@
                           <w:p>
                             <w:pPr>
                               <w:rPr>
-                                <w:rFonts w:ascii="Menlo Regular" w:hAnsi="Menlo Regular" w:cs="Menlo Regular" w:hint="eastAsia"/>
+                                <w:rFonts w:ascii="Menlo Regular" w:hAnsi="Menlo Regular" w:cs="Menlo Regular"/>
                               </w:rPr>
                             </w:pPr>
                           </w:p>
@@ -18719,7 +18849,7 @@
                             <w:pPr>
                               <w:jc w:val="center"/>
                               <w:rPr>
-                                <w:rFonts w:ascii="ヒラギノ明朝 Pro W3" w:eastAsia="ヒラギノ明朝 Pro W3" w:hAnsi="ヒラギノ明朝 Pro W3" w:cs="Menlo Regular" w:hint="eastAsia"/>
+                                <w:rFonts w:ascii="ヒラギノ明朝 Pro W3" w:eastAsia="ヒラギノ明朝 Pro W3" w:hAnsi="ヒラギノ明朝 Pro W3" w:cs="Menlo Regular"/>
                               </w:rPr>
                             </w:pPr>
                             <w:r>
@@ -18757,7 +18887,7 @@
           </mc:Choice>
           <mc:Fallback>
             <w:pict>
-              <v:shape id="テキスト 4" o:spid="_x0000_s1038" type="#_x0000_t202" style="width:423.15pt;height:659.95pt;visibility:visible;mso-wrap-style:square;mso-left-percent:-10001;mso-top-percent:-10001;mso-position-horizontal:absolute;mso-position-horizontal-relative:char;mso-position-vertical:absolute;mso-position-vertical-relative:line;mso-left-percent:-10001;mso-top-percent:-10001;v-text-anchor:top" o:gfxdata="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" fillcolor="white [3201]" strokecolor="black [3200]" strokeweight="2pt">
+              <v:shape id="テキスト 4" o:spid="_x0000_s1038" type="#_x0000_t202" style="width:423.15pt;height:659.95pt;visibility:visible;mso-wrap-style:square;mso-left-percent:-10001;mso-top-percent:-10001;mso-position-horizontal:absolute;mso-position-horizontal-relative:char;mso-position-vertical:absolute;mso-position-vertical-relative:line;mso-left-percent:-10001;mso-top-percent:-10001;v-text-anchor:top" o:gfxdata="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" fillcolor="white [3201]" strokecolor="black [3200]" strokeweight="2pt">
                 <v:textbox>
                   <w:txbxContent>
                     <w:p>
@@ -18771,7 +18901,13 @@
                         <w:rPr>
                           <w:rFonts w:ascii="Menlo Regular" w:hAnsi="Menlo Regular" w:cs="Menlo Regular"/>
                         </w:rPr>
-                        <w:t>;;; E</w:t>
+                        <w:t>;</w:t>
+                      </w:r>
+                      <w:r>
+                        <w:rPr>
+                          <w:rFonts w:ascii="Menlo Regular" w:hAnsi="Menlo Regular" w:cs="Menlo Regular"/>
+                        </w:rPr>
+                        <w:t>;; E</w:t>
                       </w:r>
                       <w:r>
                         <w:rPr>
@@ -18792,7 +18928,19 @@
                         <w:rPr>
                           <w:rFonts w:ascii="Menlo Regular" w:hAnsi="Menlo Regular" w:cs="Menlo Regular"/>
                         </w:rPr>
-                        <w:t xml:space="preserve"> -&gt; S</w:t>
+                        <w:t xml:space="preserve"> </w:t>
+                      </w:r>
+                      <w:r>
+                        <w:rPr>
+                          <w:rFonts w:ascii="Menlo Regular" w:hAnsi="Menlo Regular" w:cs="Menlo Regular" w:hint="eastAsia"/>
+                        </w:rPr>
+                        <w:t>→</w:t>
+                      </w:r>
+                      <w:r>
+                        <w:rPr>
+                          <w:rFonts w:ascii="Menlo Regular" w:hAnsi="Menlo Regular" w:cs="Menlo Regular"/>
+                        </w:rPr>
+                        <w:t xml:space="preserve"> S</w:t>
                       </w:r>
                     </w:p>
                     <w:p>
@@ -18820,7 +18968,19 @@
                         <w:rPr>
                           <w:rFonts w:ascii="Menlo Regular" w:hAnsi="Menlo Regular" w:cs="Menlo Regular"/>
                         </w:rPr>
-                        <w:t xml:space="preserve"> = V -&gt; S</w:t>
+                        <w:t xml:space="preserve"> = V </w:t>
+                      </w:r>
+                      <w:r>
+                        <w:rPr>
+                          <w:rFonts w:ascii="Menlo Regular" w:hAnsi="Menlo Regular" w:cs="Menlo Regular" w:hint="eastAsia"/>
+                        </w:rPr>
+                        <w:t>→</w:t>
+                      </w:r>
+                      <w:r>
+                        <w:rPr>
+                          <w:rFonts w:ascii="Menlo Regular" w:hAnsi="Menlo Regular" w:cs="Menlo Regular"/>
+                        </w:rPr>
+                        <w:t xml:space="preserve"> S</w:t>
                       </w:r>
                     </w:p>
                     <w:p>
@@ -19962,7 +20122,7 @@
                     <w:p>
                       <w:pPr>
                         <w:rPr>
-                          <w:rFonts w:ascii="Menlo Regular" w:hAnsi="Menlo Regular" w:cs="Menlo Regular" w:hint="eastAsia"/>
+                          <w:rFonts w:ascii="Menlo Regular" w:hAnsi="Menlo Regular" w:cs="Menlo Regular"/>
                         </w:rPr>
                       </w:pPr>
                     </w:p>
@@ -19970,7 +20130,7 @@
                       <w:pPr>
                         <w:jc w:val="center"/>
                         <w:rPr>
-                          <w:rFonts w:ascii="ヒラギノ明朝 Pro W3" w:eastAsia="ヒラギノ明朝 Pro W3" w:hAnsi="ヒラギノ明朝 Pro W3" w:cs="Menlo Regular" w:hint="eastAsia"/>
+                          <w:rFonts w:ascii="ヒラギノ明朝 Pro W3" w:eastAsia="ヒラギノ明朝 Pro W3" w:hAnsi="ヒラギノ明朝 Pro W3" w:cs="Menlo Regular"/>
                         </w:rPr>
                       </w:pPr>
                       <w:r>
@@ -20005,7 +20165,7 @@
       <w:pPr>
         <w:pStyle w:val="a3"/>
         <w:rPr>
-          <w:rFonts w:ascii="Menlo Regular" w:hAnsi="Menlo Regular" w:cs="Menlo Regular" w:hint="eastAsia"/>
+          <w:rFonts w:ascii="Menlo Regular" w:hAnsi="Menlo Regular" w:cs="Menlo Regular"/>
         </w:rPr>
       </w:pPr>
     </w:p>
@@ -20013,7 +20173,7 @@
       <w:pPr>
         <w:pStyle w:val="a3"/>
         <w:rPr>
-          <w:rFonts w:ascii="Menlo Regular" w:hAnsi="Menlo Regular" w:cs="Menlo Regular" w:hint="eastAsia"/>
+          <w:rFonts w:ascii="Menlo Regular" w:hAnsi="Menlo Regular" w:cs="Menlo Regular"/>
         </w:rPr>
       </w:pPr>
     </w:p>
@@ -20021,7 +20181,7 @@
       <w:pPr>
         <w:pStyle w:val="a3"/>
         <w:rPr>
-          <w:rFonts w:ascii="Menlo Regular" w:hAnsi="Menlo Regular" w:cs="Menlo Regular" w:hint="eastAsia"/>
+          <w:rFonts w:ascii="Menlo Regular" w:hAnsi="Menlo Regular" w:cs="Menlo Regular"/>
         </w:rPr>
       </w:pPr>
     </w:p>
@@ -20030,7 +20190,7 @@
         <w:pStyle w:val="a3"/>
         <w:jc w:val="center"/>
         <w:rPr>
-          <w:rFonts w:ascii="Menlo Regular" w:hAnsi="Menlo Regular" w:cs="Menlo Regular" w:hint="eastAsia"/>
+          <w:rFonts w:ascii="Menlo Regular" w:hAnsi="Menlo Regular" w:cs="Menlo Regular"/>
         </w:rPr>
       </w:pPr>
       <w:r>
@@ -20092,7 +20252,13 @@
                               <w:rPr>
                                 <w:rFonts w:ascii="Menlo Regular" w:hAnsi="Menlo Regular" w:cs="Menlo Regular"/>
                               </w:rPr>
-                              <w:t xml:space="preserve">;; E = </w:t>
+                              <w:t>;</w:t>
+                            </w:r>
+                            <w:r>
+                              <w:rPr>
+                                <w:rFonts w:ascii="Menlo Regular" w:hAnsi="Menlo Regular" w:cs="Menlo Regular"/>
+                              </w:rPr>
+                              <w:t xml:space="preserve">; E = </w:t>
                             </w:r>
                             <w:proofErr w:type="spellStart"/>
                             <w:r>
@@ -20106,7 +20272,19 @@
                               <w:rPr>
                                 <w:rFonts w:ascii="Menlo Regular" w:hAnsi="Menlo Regular" w:cs="Menlo Regular"/>
                               </w:rPr>
-                              <w:t xml:space="preserve"> -&gt; S</w:t>
+                              <w:t xml:space="preserve"> </w:t>
+                            </w:r>
+                            <w:r>
+                              <w:rPr>
+                                <w:rFonts w:ascii="Menlo Regular" w:hAnsi="Menlo Regular" w:cs="Menlo Regular" w:hint="eastAsia"/>
+                              </w:rPr>
+                              <w:t>→</w:t>
+                            </w:r>
+                            <w:r>
+                              <w:rPr>
+                                <w:rFonts w:ascii="Menlo Regular" w:hAnsi="Menlo Regular" w:cs="Menlo Regular"/>
+                              </w:rPr>
+                              <w:t xml:space="preserve"> S</w:t>
                             </w:r>
                           </w:p>
                           <w:p>
@@ -20134,7 +20312,19 @@
                               <w:rPr>
                                 <w:rFonts w:ascii="Menlo Regular" w:hAnsi="Menlo Regular" w:cs="Menlo Regular"/>
                               </w:rPr>
-                              <w:t xml:space="preserve"> -&gt; V x </w:t>
+                              <w:t xml:space="preserve"> </w:t>
+                            </w:r>
+                            <w:r>
+                              <w:rPr>
+                                <w:rFonts w:ascii="Menlo Regular" w:hAnsi="Menlo Regular" w:cs="Menlo Regular" w:hint="eastAsia"/>
+                              </w:rPr>
+                              <w:t>→</w:t>
+                            </w:r>
+                            <w:r>
+                              <w:rPr>
+                                <w:rFonts w:ascii="Menlo Regular" w:hAnsi="Menlo Regular" w:cs="Menlo Regular"/>
+                              </w:rPr>
+                              <w:t xml:space="preserve"> V x </w:t>
                             </w:r>
                             <w:proofErr w:type="spellStart"/>
                             <w:r>
@@ -20704,7 +20894,7 @@
           </mc:Choice>
           <mc:Fallback>
             <w:pict>
-              <v:shape id="テキスト 6" o:spid="_x0000_s1039" type="#_x0000_t202" style="width:396.15pt;height:354.25pt;visibility:visible;mso-wrap-style:square;mso-left-percent:-10001;mso-top-percent:-10001;mso-position-horizontal:absolute;mso-position-horizontal-relative:char;mso-position-vertical:absolute;mso-position-vertical-relative:line;mso-left-percent:-10001;mso-top-percent:-10001;v-text-anchor:top" o:gfxdata="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" fillcolor="white [3201]" strokecolor="black [3200]" strokeweight="2pt">
+              <v:shape id="テキスト 6" o:spid="_x0000_s1039" type="#_x0000_t202" style="width:396.15pt;height:354.25pt;visibility:visible;mso-wrap-style:square;mso-left-percent:-10001;mso-top-percent:-10001;mso-position-horizontal:absolute;mso-position-horizontal-relative:char;mso-position-vertical:absolute;mso-position-vertical-relative:line;mso-left-percent:-10001;mso-top-percent:-10001;v-text-anchor:top" o:gfxdata="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" fillcolor="white [3201]" strokecolor="black [3200]" strokeweight="2pt">
                 <v:textbox>
                   <w:txbxContent>
                     <w:p>
@@ -20718,7 +20908,13 @@
                         <w:rPr>
                           <w:rFonts w:ascii="Menlo Regular" w:hAnsi="Menlo Regular" w:cs="Menlo Regular"/>
                         </w:rPr>
-                        <w:t xml:space="preserve">;; E = </w:t>
+                        <w:t>;</w:t>
+                      </w:r>
+                      <w:r>
+                        <w:rPr>
+                          <w:rFonts w:ascii="Menlo Regular" w:hAnsi="Menlo Regular" w:cs="Menlo Regular"/>
+                        </w:rPr>
+                        <w:t xml:space="preserve">; E = </w:t>
                       </w:r>
                       <w:proofErr w:type="spellStart"/>
                       <w:r>
@@ -20732,7 +20928,19 @@
                         <w:rPr>
                           <w:rFonts w:ascii="Menlo Regular" w:hAnsi="Menlo Regular" w:cs="Menlo Regular"/>
                         </w:rPr>
-                        <w:t xml:space="preserve"> -&gt; S</w:t>
+                        <w:t xml:space="preserve"> </w:t>
+                      </w:r>
+                      <w:r>
+                        <w:rPr>
+                          <w:rFonts w:ascii="Menlo Regular" w:hAnsi="Menlo Regular" w:cs="Menlo Regular" w:hint="eastAsia"/>
+                        </w:rPr>
+                        <w:t>→</w:t>
+                      </w:r>
+                      <w:r>
+                        <w:rPr>
+                          <w:rFonts w:ascii="Menlo Regular" w:hAnsi="Menlo Regular" w:cs="Menlo Regular"/>
+                        </w:rPr>
+                        <w:t xml:space="preserve"> S</w:t>
                       </w:r>
                     </w:p>
                     <w:p>
@@ -20760,7 +20968,19 @@
                         <w:rPr>
                           <w:rFonts w:ascii="Menlo Regular" w:hAnsi="Menlo Regular" w:cs="Menlo Regular"/>
                         </w:rPr>
-                        <w:t xml:space="preserve"> -&gt; V x </w:t>
+                        <w:t xml:space="preserve"> </w:t>
+                      </w:r>
+                      <w:r>
+                        <w:rPr>
+                          <w:rFonts w:ascii="Menlo Regular" w:hAnsi="Menlo Regular" w:cs="Menlo Regular" w:hint="eastAsia"/>
+                        </w:rPr>
+                        <w:t>→</w:t>
+                      </w:r>
+                      <w:r>
+                        <w:rPr>
+                          <w:rFonts w:ascii="Menlo Regular" w:hAnsi="Menlo Regular" w:cs="Menlo Regular"/>
+                        </w:rPr>
+                        <w:t xml:space="preserve"> V x </w:t>
                       </w:r>
                       <w:proofErr w:type="spellStart"/>
                       <w:r>
@@ -21344,7 +21564,7 @@
         <w:pStyle w:val="a3"/>
         <w:jc w:val="center"/>
         <w:rPr>
-          <w:rFonts w:ascii="Menlo Regular" w:hAnsi="Menlo Regular" w:cs="Menlo Regular" w:hint="eastAsia"/>
+          <w:rFonts w:ascii="Menlo Regular" w:hAnsi="Menlo Regular" w:cs="Menlo Regular"/>
         </w:rPr>
       </w:pPr>
       <w:r>
@@ -21427,7 +21647,19 @@
                               <w:rPr>
                                 <w:rFonts w:ascii="Menlo Regular" w:hAnsi="Menlo Regular" w:cs="Menlo Regular"/>
                               </w:rPr>
-                              <w:t xml:space="preserve"> -&gt; S</w:t>
+                              <w:t xml:space="preserve"> </w:t>
+                            </w:r>
+                            <w:r>
+                              <w:rPr>
+                                <w:rFonts w:ascii="Menlo Regular" w:hAnsi="Menlo Regular" w:cs="Menlo Regular" w:hint="eastAsia"/>
+                              </w:rPr>
+                              <w:t>→</w:t>
+                            </w:r>
+                            <w:r>
+                              <w:rPr>
+                                <w:rFonts w:ascii="Menlo Regular" w:hAnsi="Menlo Regular" w:cs="Menlo Regular"/>
+                              </w:rPr>
+                              <w:t xml:space="preserve"> S</w:t>
                             </w:r>
                           </w:p>
                           <w:p>
@@ -21462,7 +21694,19 @@
                               <w:rPr>
                                 <w:rFonts w:ascii="Menlo Regular" w:hAnsi="Menlo Regular" w:cs="Menlo Regular"/>
                               </w:rPr>
-                              <w:t xml:space="preserve"> -&gt; V x </w:t>
+                              <w:t xml:space="preserve"> </w:t>
+                            </w:r>
+                            <w:r>
+                              <w:rPr>
+                                <w:rFonts w:ascii="Menlo Regular" w:hAnsi="Menlo Regular" w:cs="Menlo Regular" w:hint="eastAsia"/>
+                              </w:rPr>
+                              <w:t>→</w:t>
+                            </w:r>
+                            <w:r>
+                              <w:rPr>
+                                <w:rFonts w:ascii="Menlo Regular" w:hAnsi="Menlo Regular" w:cs="Menlo Regular"/>
+                              </w:rPr>
+                              <w:t xml:space="preserve"> V x </w:t>
                             </w:r>
                             <w:proofErr w:type="spellStart"/>
                             <w:r>
@@ -21519,7 +21763,21 @@
                               <w:rPr>
                                 <w:rFonts w:ascii="Menlo Regular" w:hAnsi="Menlo Regular" w:cs="Menlo Regular"/>
                               </w:rPr>
-                              <w:t xml:space="preserve"> = V -&gt; S</w:t>
+                              <w:t xml:space="preserve"> = V </w:t>
+                            </w:r>
+                            <w:r>
+                              <w:rPr>
+                                <w:rFonts w:ascii="Menlo Regular" w:hAnsi="Menlo Regular" w:cs="Menlo Regular" w:hint="eastAsia"/>
+                              </w:rPr>
+                              <w:t>→</w:t>
+                            </w:r>
+                            <w:bookmarkStart w:id="0" w:name="_GoBack"/>
+                            <w:bookmarkEnd w:id="0"/>
+                            <w:r>
+                              <w:rPr>
+                                <w:rFonts w:ascii="Menlo Regular" w:hAnsi="Menlo Regular" w:cs="Menlo Regular"/>
+                              </w:rPr>
+                              <w:t xml:space="preserve"> S</w:t>
                             </w:r>
                           </w:p>
                           <w:p>
@@ -22120,7 +22378,7 @@
           </mc:Choice>
           <mc:Fallback>
             <w:pict>
-              <v:shape id="テキスト 9" o:spid="_x0000_s1040" type="#_x0000_t202" style="width:333.15pt;height:439.95pt;visibility:visible;mso-wrap-style:square;mso-left-percent:-10001;mso-top-percent:-10001;mso-position-horizontal:absolute;mso-position-horizontal-relative:char;mso-position-vertical:absolute;mso-position-vertical-relative:line;mso-left-percent:-10001;mso-top-percent:-10001;v-text-anchor:top" o:gfxdata="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" fillcolor="white [3201]" strokecolor="black [3200]" strokeweight="2pt">
+              <v:shape id="テキスト 9" o:spid="_x0000_s1040" type="#_x0000_t202" style="width:333.15pt;height:439.95pt;visibility:visible;mso-wrap-style:square;mso-left-percent:-10001;mso-top-percent:-10001;mso-position-horizontal:absolute;mso-position-horizontal-relative:char;mso-position-vertical:absolute;mso-position-vertical-relative:line;mso-left-percent:-10001;mso-top-percent:-10001;v-text-anchor:top" o:gfxdata="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" fillcolor="white [3201]" strokecolor="black [3200]" strokeweight="2pt">
                 <v:textbox>
                   <w:txbxContent>
                     <w:p>
@@ -22155,7 +22413,19 @@
                         <w:rPr>
                           <w:rFonts w:ascii="Menlo Regular" w:hAnsi="Menlo Regular" w:cs="Menlo Regular"/>
                         </w:rPr>
-                        <w:t xml:space="preserve"> -&gt; S</w:t>
+                        <w:t xml:space="preserve"> </w:t>
+                      </w:r>
+                      <w:r>
+                        <w:rPr>
+                          <w:rFonts w:ascii="Menlo Regular" w:hAnsi="Menlo Regular" w:cs="Menlo Regular" w:hint="eastAsia"/>
+                        </w:rPr>
+                        <w:t>→</w:t>
+                      </w:r>
+                      <w:r>
+                        <w:rPr>
+                          <w:rFonts w:ascii="Menlo Regular" w:hAnsi="Menlo Regular" w:cs="Menlo Regular"/>
+                        </w:rPr>
+                        <w:t xml:space="preserve"> S</w:t>
                       </w:r>
                     </w:p>
                     <w:p>
@@ -22190,7 +22460,19 @@
                         <w:rPr>
                           <w:rFonts w:ascii="Menlo Regular" w:hAnsi="Menlo Regular" w:cs="Menlo Regular"/>
                         </w:rPr>
-                        <w:t xml:space="preserve"> -&gt; V x </w:t>
+                        <w:t xml:space="preserve"> </w:t>
+                      </w:r>
+                      <w:r>
+                        <w:rPr>
+                          <w:rFonts w:ascii="Menlo Regular" w:hAnsi="Menlo Regular" w:cs="Menlo Regular" w:hint="eastAsia"/>
+                        </w:rPr>
+                        <w:t>→</w:t>
+                      </w:r>
+                      <w:r>
+                        <w:rPr>
+                          <w:rFonts w:ascii="Menlo Regular" w:hAnsi="Menlo Regular" w:cs="Menlo Regular"/>
+                        </w:rPr>
+                        <w:t xml:space="preserve"> V x </w:t>
                       </w:r>
                       <w:proofErr w:type="spellStart"/>
                       <w:r>
@@ -22247,7 +22529,21 @@
                         <w:rPr>
                           <w:rFonts w:ascii="Menlo Regular" w:hAnsi="Menlo Regular" w:cs="Menlo Regular"/>
                         </w:rPr>
-                        <w:t xml:space="preserve"> = V -&gt; S</w:t>
+                        <w:t xml:space="preserve"> = V </w:t>
+                      </w:r>
+                      <w:r>
+                        <w:rPr>
+                          <w:rFonts w:ascii="Menlo Regular" w:hAnsi="Menlo Regular" w:cs="Menlo Regular" w:hint="eastAsia"/>
+                        </w:rPr>
+                        <w:t>→</w:t>
+                      </w:r>
+                      <w:bookmarkStart w:id="1" w:name="_GoBack"/>
+                      <w:bookmarkEnd w:id="1"/>
+                      <w:r>
+                        <w:rPr>
+                          <w:rFonts w:ascii="Menlo Regular" w:hAnsi="Menlo Regular" w:cs="Menlo Regular"/>
+                        </w:rPr>
+                        <w:t xml:space="preserve"> S</w:t>
                       </w:r>
                     </w:p>
                     <w:p>
@@ -22845,7 +23141,7 @@
       <w:pPr>
         <w:pStyle w:val="a3"/>
         <w:rPr>
-          <w:rFonts w:ascii="Menlo Regular" w:hAnsi="Menlo Regular" w:cs="Menlo Regular" w:hint="eastAsia"/>
+          <w:rFonts w:ascii="Menlo Regular" w:hAnsi="Menlo Regular" w:cs="Menlo Regular"/>
         </w:rPr>
       </w:pPr>
     </w:p>
@@ -22854,7 +23150,7 @@
         <w:pStyle w:val="a3"/>
         <w:jc w:val="center"/>
         <w:rPr>
-          <w:rFonts w:ascii="Menlo Regular" w:hAnsi="Menlo Regular" w:cs="Menlo Regular" w:hint="eastAsia"/>
+          <w:rFonts w:ascii="Menlo Regular" w:hAnsi="Menlo Regular" w:cs="Menlo Regular"/>
         </w:rPr>
       </w:pPr>
       <w:r>
@@ -24233,7 +24529,7 @@
       <w:pPr>
         <w:pStyle w:val="a3"/>
         <w:rPr>
-          <w:rFonts w:ascii="Menlo Regular" w:hAnsi="Menlo Regular" w:cs="Menlo Regular" w:hint="eastAsia"/>
+          <w:rFonts w:ascii="Menlo Regular" w:hAnsi="Menlo Regular" w:cs="Menlo Regular"/>
         </w:rPr>
       </w:pPr>
     </w:p>
@@ -24242,7 +24538,7 @@
         <w:pStyle w:val="a3"/>
         <w:jc w:val="center"/>
         <w:rPr>
-          <w:rFonts w:ascii="Menlo Regular" w:hAnsi="Menlo Regular" w:cs="Menlo Regular" w:hint="eastAsia"/>
+          <w:rFonts w:ascii="Menlo Regular" w:hAnsi="Menlo Regular" w:cs="Menlo Regular"/>
         </w:rPr>
       </w:pPr>
       <w:r>
@@ -25190,7 +25486,7 @@
                           <w:p>
                             <w:pPr>
                               <w:rPr>
-                                <w:rFonts w:ascii="Menlo Regular" w:hAnsi="Menlo Regular" w:cs="Menlo Regular" w:hint="eastAsia"/>
+                                <w:rFonts w:ascii="Menlo Regular" w:hAnsi="Menlo Regular" w:cs="Menlo Regular"/>
                               </w:rPr>
                             </w:pPr>
                           </w:p>
@@ -26179,7 +26475,7 @@
       <w:pPr>
         <w:pStyle w:val="a3"/>
         <w:rPr>
-          <w:rFonts w:ascii="Menlo Regular" w:hAnsi="Menlo Regular" w:cs="Menlo Regular" w:hint="eastAsia"/>
+          <w:rFonts w:ascii="Menlo Regular" w:hAnsi="Menlo Regular" w:cs="Menlo Regular"/>
         </w:rPr>
       </w:pPr>
     </w:p>
@@ -26187,7 +26483,7 @@
       <w:pPr>
         <w:pStyle w:val="a3"/>
         <w:rPr>
-          <w:rFonts w:ascii="Menlo Regular" w:hAnsi="Menlo Regular" w:cs="Menlo Regular" w:hint="eastAsia"/>
+          <w:rFonts w:ascii="Menlo Regular" w:hAnsi="Menlo Regular" w:cs="Menlo Regular"/>
         </w:rPr>
       </w:pPr>
     </w:p>
@@ -26195,7 +26491,7 @@
       <w:pPr>
         <w:pStyle w:val="a3"/>
         <w:rPr>
-          <w:rFonts w:ascii="Menlo Regular" w:hAnsi="Menlo Regular" w:cs="Menlo Regular" w:hint="eastAsia"/>
+          <w:rFonts w:ascii="Menlo Regular" w:hAnsi="Menlo Regular" w:cs="Menlo Regular"/>
         </w:rPr>
       </w:pPr>
     </w:p>
@@ -26203,7 +26499,7 @@
       <w:pPr>
         <w:pStyle w:val="a3"/>
         <w:rPr>
-          <w:rFonts w:ascii="Menlo Regular" w:hAnsi="Menlo Regular" w:cs="Menlo Regular" w:hint="eastAsia"/>
+          <w:rFonts w:ascii="Menlo Regular" w:hAnsi="Menlo Regular" w:cs="Menlo Regular"/>
         </w:rPr>
       </w:pPr>
     </w:p>
@@ -26212,7 +26508,7 @@
         <w:pStyle w:val="a3"/>
         <w:jc w:val="center"/>
         <w:rPr>
-          <w:rFonts w:ascii="Menlo Regular" w:hAnsi="Menlo Regular" w:cs="Menlo Regular" w:hint="eastAsia"/>
+          <w:rFonts w:ascii="Menlo Regular" w:hAnsi="Menlo Regular" w:cs="Menlo Regular"/>
         </w:rPr>
       </w:pPr>
       <w:r>
@@ -26661,34 +26957,33 @@
                             <w:pPr>
                               <w:jc w:val="center"/>
                               <w:rPr>
+                                <w:rFonts w:ascii="ヒラギノ明朝 Pro W3" w:eastAsia="ヒラギノ明朝 Pro W3" w:hAnsi="ヒラギノ明朝 Pro W3" w:cs="Menlo Regular"/>
+                              </w:rPr>
+                            </w:pPr>
+                            <w:r>
+                              <w:rPr>
                                 <w:rFonts w:ascii="ヒラギノ明朝 Pro W3" w:eastAsia="ヒラギノ明朝 Pro W3" w:hAnsi="ヒラギノ明朝 Pro W3" w:cs="Menlo Regular" w:hint="eastAsia"/>
                               </w:rPr>
-                            </w:pPr>
+                              <w:t>図</w:t>
+                            </w:r>
+                            <w:r>
+                              <w:rPr>
+                                <w:rFonts w:ascii="ヒラギノ明朝 Pro W3" w:eastAsia="ヒラギノ明朝 Pro W3" w:hAnsi="ヒラギノ明朝 Pro W3" w:cs="Menlo Regular"/>
+                              </w:rPr>
+                              <w:t>1.1</w:t>
+                            </w:r>
+                            <w:r>
+                              <w:rPr>
+                                <w:rFonts w:ascii="ヒラギノ明朝 Pro W3" w:eastAsia="ヒラギノ明朝 Pro W3" w:hAnsi="ヒラギノ明朝 Pro W3" w:cs="Menlo Regular"/>
+                              </w:rPr>
+                              <w:t>9</w:t>
+                            </w:r>
                             <w:r>
                               <w:rPr>
                                 <w:rFonts w:ascii="ヒラギノ明朝 Pro W3" w:eastAsia="ヒラギノ明朝 Pro W3" w:hAnsi="ヒラギノ明朝 Pro W3" w:cs="Menlo Regular" w:hint="eastAsia"/>
                               </w:rPr>
-                              <w:t>図</w:t>
-                            </w:r>
-                            <w:r>
-                              <w:rPr>
-                                <w:rFonts w:ascii="ヒラギノ明朝 Pro W3" w:eastAsia="ヒラギノ明朝 Pro W3" w:hAnsi="ヒラギノ明朝 Pro W3" w:cs="Menlo Regular"/>
-                              </w:rPr>
-                              <w:t>1.1</w:t>
-                            </w:r>
-                            <w:r>
-                              <w:rPr>
-                                <w:rFonts w:ascii="ヒラギノ明朝 Pro W3" w:eastAsia="ヒラギノ明朝 Pro W3" w:hAnsi="ヒラギノ明朝 Pro W3" w:cs="Menlo Regular"/>
-                              </w:rPr>
-                              <w:t>9</w:t>
-                            </w:r>
-                            <w:r>
-                              <w:rPr>
-                                <w:rFonts w:ascii="ヒラギノ明朝 Pro W3" w:eastAsia="ヒラギノ明朝 Pro W3" w:hAnsi="ヒラギノ明朝 Pro W3" w:cs="Menlo Regular" w:hint="eastAsia"/>
-                              </w:rPr>
                               <w:t>：</w:t>
                             </w:r>
-                            <w:bookmarkStart w:id="0" w:name="_GoBack"/>
                             <w:r>
                               <w:rPr>
                                 <w:rFonts w:ascii="Menlo Regular" w:eastAsia="ヒラギノ明朝 Pro W3" w:hAnsi="Menlo Regular" w:cs="Menlo Regular"/>
@@ -26701,7 +26996,6 @@
                               </w:rPr>
                               <w:t>let</w:t>
                             </w:r>
-                            <w:bookmarkEnd w:id="0"/>
                             <w:r>
                               <w:rPr>
                                 <w:rFonts w:ascii="ヒラギノ明朝 Pro W3" w:eastAsia="ヒラギノ明朝 Pro W3" w:hAnsi="ヒラギノ明朝 Pro W3" w:cs="Menlo Regular" w:hint="eastAsia"/>
@@ -27187,7 +27481,7 @@
       <w:pPr>
         <w:pStyle w:val="a3"/>
         <w:rPr>
-          <w:rFonts w:ascii="Menlo Regular" w:hAnsi="Menlo Regular" w:cs="Menlo Regular" w:hint="eastAsia"/>
+          <w:rFonts w:ascii="Menlo Regular" w:hAnsi="Menlo Regular" w:cs="Menlo Regular"/>
         </w:rPr>
       </w:pPr>
     </w:p>
@@ -27196,7 +27490,7 @@
         <w:pStyle w:val="a3"/>
         <w:jc w:val="center"/>
         <w:rPr>
-          <w:rFonts w:ascii="Menlo Regular" w:hAnsi="Menlo Regular" w:cs="Menlo Regular" w:hint="eastAsia"/>
+          <w:rFonts w:ascii="Menlo Regular" w:hAnsi="Menlo Regular" w:cs="Menlo Regular"/>
         </w:rPr>
       </w:pPr>
       <w:r>
@@ -27457,7 +27751,7 @@
                             <w:pPr>
                               <w:jc w:val="center"/>
                               <w:rPr>
-                                <w:rFonts w:ascii="ヒラギノ明朝 Pro W3" w:eastAsia="ヒラギノ明朝 Pro W3" w:hAnsi="ヒラギノ明朝 Pro W3" w:cs="Menlo Regular" w:hint="eastAsia"/>
+                                <w:rFonts w:ascii="ヒラギノ明朝 Pro W3" w:eastAsia="ヒラギノ明朝 Pro W3" w:hAnsi="ヒラギノ明朝 Pro W3" w:cs="Menlo Regular"/>
                               </w:rPr>
                             </w:pPr>
                             <w:r>
@@ -27791,7 +28085,7 @@
       <w:pPr>
         <w:pStyle w:val="a3"/>
         <w:rPr>
-          <w:rFonts w:ascii="Menlo Regular" w:hAnsi="Menlo Regular" w:cs="Menlo Regular" w:hint="eastAsia"/>
+          <w:rFonts w:ascii="Menlo Regular" w:hAnsi="Menlo Regular" w:cs="Menlo Regular"/>
         </w:rPr>
       </w:pPr>
     </w:p>
@@ -27800,7 +28094,7 @@
         <w:pStyle w:val="a3"/>
         <w:jc w:val="center"/>
         <w:rPr>
-          <w:rFonts w:ascii="Menlo Regular" w:hAnsi="Menlo Regular" w:cs="Menlo Regular" w:hint="eastAsia"/>
+          <w:rFonts w:ascii="Menlo Regular" w:hAnsi="Menlo Regular" w:cs="Menlo Regular"/>
         </w:rPr>
       </w:pPr>
       <w:r>
@@ -27998,7 +28292,7 @@
                           <w:p>
                             <w:pPr>
                               <w:rPr>
-                                <w:rFonts w:ascii="Menlo Regular" w:hAnsi="Menlo Regular" w:cs="Menlo Regular" w:hint="eastAsia"/>
+                                <w:rFonts w:ascii="Menlo Regular" w:hAnsi="Menlo Regular" w:cs="Menlo Regular"/>
                               </w:rPr>
                             </w:pPr>
                             <w:r>
@@ -28040,7 +28334,7 @@
                             <w:pPr>
                               <w:jc w:val="center"/>
                               <w:rPr>
-                                <w:rFonts w:ascii="ヒラギノ明朝 Pro W3" w:eastAsia="ヒラギノ明朝 Pro W3" w:hAnsi="ヒラギノ明朝 Pro W3" w:cs="Menlo Regular" w:hint="eastAsia"/>
+                                <w:rFonts w:ascii="ヒラギノ明朝 Pro W3" w:eastAsia="ヒラギノ明朝 Pro W3" w:hAnsi="ヒラギノ明朝 Pro W3" w:cs="Menlo Regular"/>
                               </w:rPr>
                             </w:pPr>
                             <w:r>
@@ -32143,7 +32437,7 @@
       <w:pPr>
         <w:pStyle w:val="a3"/>
         <w:rPr>
-          <w:rFonts w:ascii="Menlo Regular" w:hAnsi="Menlo Regular" w:cs="Menlo Regular" w:hint="eastAsia"/>
+          <w:rFonts w:ascii="Menlo Regular" w:hAnsi="Menlo Regular" w:cs="Menlo Regular"/>
         </w:rPr>
       </w:pPr>
     </w:p>
@@ -32152,7 +32446,7 @@
         <w:pStyle w:val="a3"/>
         <w:jc w:val="center"/>
         <w:rPr>
-          <w:rFonts w:ascii="Menlo Regular" w:hAnsi="Menlo Regular" w:cs="Menlo Regular" w:hint="eastAsia"/>
+          <w:rFonts w:ascii="Menlo Regular" w:hAnsi="Menlo Regular" w:cs="Menlo Regular"/>
         </w:rPr>
       </w:pPr>
       <w:r>
@@ -33395,7 +33689,7 @@
       <w:pPr>
         <w:pStyle w:val="a3"/>
         <w:rPr>
-          <w:rFonts w:ascii="Menlo Regular" w:hAnsi="Menlo Regular" w:cs="Menlo Regular" w:hint="eastAsia"/>
+          <w:rFonts w:ascii="Menlo Regular" w:hAnsi="Menlo Regular" w:cs="Menlo Regular"/>
         </w:rPr>
       </w:pPr>
     </w:p>
@@ -33404,7 +33698,7 @@
         <w:pStyle w:val="a3"/>
         <w:jc w:val="center"/>
         <w:rPr>
-          <w:rFonts w:ascii="Menlo Regular" w:hAnsi="Menlo Regular" w:cs="Menlo Regular" w:hint="eastAsia"/>
+          <w:rFonts w:ascii="Menlo Regular" w:hAnsi="Menlo Regular" w:cs="Menlo Regular"/>
         </w:rPr>
       </w:pPr>
       <w:r>
@@ -34434,7 +34728,7 @@
         <w:pStyle w:val="a3"/>
         <w:jc w:val="center"/>
         <w:rPr>
-          <w:rFonts w:ascii="Menlo Regular" w:hAnsi="Menlo Regular" w:cs="Menlo Regular" w:hint="eastAsia"/>
+          <w:rFonts w:ascii="Menlo Regular" w:hAnsi="Menlo Regular" w:cs="Menlo Regular"/>
         </w:rPr>
       </w:pPr>
       <w:r>

</xml_diff>